<commit_message>
Progres Penjelasan Classifier di Latar Belakang
</commit_message>
<xml_diff>
--- a/Documents/Makalah Skripsi G64170074.docx
+++ b/Documents/Makalah Skripsi G64170074.docx
@@ -9160,11 +9160,22 @@
         <w:pStyle w:val="Paragraph"/>
       </w:pPr>
       <w:r>
-        <w:t xml:space="preserve">Salah satu metrik yang digunakan StrongSORT adalah wujud/penampilan suatu objek. Dengan mengukur kedekatan penampilan suatu objek yang dideteksi dengan objek yang sudah memiliki jejak, StrongSORT akan menentukan apakah hasil deteksi tersebut akan dimasukkan ke jejak yang sudah ada atau tidak. Penampilan bangkai ayam waktu demi waktu lebih lambat perubahannya jika </w:t>
+        <w:t xml:space="preserve">Salah satu metrik yang digunakan StrongSORT adalah wujud/penampilan suatu objek. Dengan mengukur kedekatan penampilan suatu objek yang dideteksi dengan objek yang sudah memiliki jejak, StrongSORT akan menentukan apakah hasil deteksi tersebut akan dimasukkan ke jejak yang sudah ada atau tidak. </w:t>
+      </w:r>
+      <w:r>
+        <w:t xml:space="preserve">Tetapi untuk membedakan ayam hidup dengan ayam mati akan susah jika hanya membandingkan penampilannya saja. Untuk itu perlu adanya metode yang dapat </w:t>
       </w:r>
       <w:r>
         <w:lastRenderedPageBreak/>
-        <w:t xml:space="preserve">dibandingkan dengan ayam yang hidup. Oleh karena itu metode strongsort yang memfaktorkan penampilan cocok untuk menemukan bangkai ayam. </w:t>
+        <w:t>membedakan bangkai ayam dengan ayam hidup menggunakan sifat selain dari penampilannya.</w:t>
+      </w:r>
+    </w:p>
+    <w:p>
+      <w:pPr>
+        <w:pStyle w:val="Paragraph"/>
+      </w:pPr>
+      <w:r>
+        <w:t>Salah satu sifat yang dapat membedakan ayam hidup dengan ayam mati adalah kecepatan dan perubahan kecepatannya. [x]</w:t>
       </w:r>
     </w:p>
     <w:p>

</xml_diff>

<commit_message>
added assumption that all chickens are alive
</commit_message>
<xml_diff>
--- a/Documents/Makalah Skripsi G64170074.docx
+++ b/Documents/Makalah Skripsi G64170074.docx
@@ -9175,7 +9175,37 @@
         <w:pStyle w:val="Paragraph"/>
       </w:pPr>
       <w:r>
-        <w:t>Salah satu sifat yang dapat membedakan ayam hidup dengan ayam mati adalah kecepatan dan perubahan kecepatannya. [x]</w:t>
+        <w:t xml:space="preserve">Salah satu sifat yang dapat membedakan ayam hidup dengan ayam mati adalah kecepatan dan perubahan kecepatannya. </w:t>
+      </w:r>
+      <w:r>
+        <w:t>Ayam</w:t>
+      </w:r>
+      <w:r>
+        <w:t xml:space="preserve"> yang</w:t>
+      </w:r>
+      <w:r>
+        <w:t xml:space="preserve"> hidup walaupun banyak tidak bergerak, akan sewaktu-waktu bergerak jika ter</w:t>
+      </w:r>
+      <w:r>
+        <w:t>ganggu</w:t>
+      </w:r>
+      <w:r>
+        <w:t xml:space="preserve"> oleh ayam lain atau saat ingin makan atau minum. Sedangkan ayam yang mati</w:t>
+      </w:r>
+      <w:r>
+        <w:t xml:space="preserve"> tidak akan bergerak </w:t>
+      </w:r>
+      <w:r>
+        <w:t xml:space="preserve">sama sekali kecuali dipindahkan oleh pengurus kandang. Oleh karena itu, kecepatan dari suatu ayam dapat digunakan untuk menentukan apakah ayam </w:t>
+      </w:r>
+      <w:r>
+        <w:rPr>
+          <w:lang w:val="id-ID"/>
+        </w:rPr>
+        <w:t>tersebut</w:t>
+      </w:r>
+      <w:r>
+        <w:t xml:space="preserve"> hidup atau mati.</w:t>
       </w:r>
     </w:p>
     <w:p>
@@ -11024,8 +11054,11 @@
         <w:t xml:space="preserve"> anotasi citra yang disediakan Roboflow. Untuk data video yang akan dipakai untuk klasifikasi ayam mati, video yang diambil akan ada setidaknya satu ayam yang mati.</w:t>
       </w:r>
     </w:p>
-    <w:p/>
-    <w:p/>
+    <w:p>
+      <w:pPr>
+        <w:pStyle w:val="Paragraph"/>
+      </w:pPr>
+    </w:p>
     <w:p>
       <w:pPr>
         <w:keepNext/>
@@ -11182,6 +11215,12 @@
       <w:r>
         <w:t xml:space="preserve"> akan berupa text yang berisikan data objek yang ditemukan di setiap frame video.</w:t>
       </w:r>
+      <w:r>
+        <w:t xml:space="preserve"> </w:t>
+      </w:r>
+      <w:r>
+        <w:t>Bagian Object Detection dan Tracking hanya menentukan apakah suatu objek adalah ayam atau tidak, dan belum menentukan apakah ayam tersebut hidup atau mati.</w:t>
+      </w:r>
     </w:p>
     <w:p>
       <w:pPr>
@@ -11382,6 +11421,20 @@
     </w:p>
     <w:p>
       <w:pPr>
+        <w:pStyle w:val="Paragraph"/>
+        <w:rPr>
+          <w:lang w:val="en-US"/>
+        </w:rPr>
+      </w:pPr>
+      <w:r>
+        <w:rPr>
+          <w:lang w:val="en-US"/>
+        </w:rPr>
+        <w:t>Karena tidak dapat diverifikasi apakah ada ayam mati di video yang didapatkan, akan dianggap bahwa semua ayam yang dideteksi dan dilakukan tracking pada tahap ini adalah ayam hidup, untuk data ayam mati akan dijelaskan di tahap berikut.</w:t>
+      </w:r>
+    </w:p>
+    <w:p>
+      <w:pPr>
         <w:pStyle w:val="Heading2"/>
         <w:rPr>
           <w:rFonts w:asciiTheme="majorBidi" w:hAnsiTheme="majorBidi" w:cstheme="majorBidi"/>
@@ -11397,6 +11450,7 @@
           <w:szCs w:val="24"/>
           <w:lang w:val="en-US"/>
         </w:rPr>
+        <w:lastRenderedPageBreak/>
         <w:t xml:space="preserve">3.4 </w:t>
       </w:r>
       <w:r>
@@ -11454,11 +11508,7 @@
         <w:t>bounding box</w:t>
       </w:r>
       <w:r>
-        <w:t xml:space="preserve"> objek tersebut akan diambil dari rata-rata posisi dan ukuran ayam-ayam yang berada di </w:t>
-      </w:r>
-      <w:r>
-        <w:lastRenderedPageBreak/>
-        <w:t xml:space="preserve">video. </w:t>
+        <w:t xml:space="preserve"> objek tersebut akan diambil dari rata-rata posisi dan ukuran ayam-ayam yang berada di video. </w:t>
       </w:r>
       <w:r>
         <w:t>Ayam yang hidup akan diberikan label 0 sedangkan ayam mati diberikan label 1.</w:t>
@@ -11726,6 +11776,7 @@
         <w:rPr>
           <w:lang w:val="en-US"/>
         </w:rPr>
+        <w:lastRenderedPageBreak/>
         <w:br w:type="page"/>
       </w:r>
     </w:p>

</xml_diff>

<commit_message>
Added change list and changes in background chapter
</commit_message>
<xml_diff>
--- a/Documents/Makalah Skripsi G64170074.docx
+++ b/Documents/Makalah Skripsi G64170074.docx
@@ -9160,22 +9160,41 @@
         <w:pStyle w:val="Paragraph"/>
       </w:pPr>
       <w:r>
-        <w:t xml:space="preserve">Salah satu metrik yang digunakan StrongSORT adalah wujud/penampilan suatu objek. Dengan mengukur kedekatan penampilan suatu objek yang dideteksi dengan objek yang sudah memiliki jejak, StrongSORT akan menentukan apakah hasil deteksi tersebut akan dimasukkan ke jejak yang sudah ada atau tidak. </w:t>
-      </w:r>
-      <w:r>
-        <w:t xml:space="preserve">Tetapi untuk membedakan ayam hidup dengan ayam mati akan susah jika hanya membandingkan penampilannya saja. Untuk itu perlu adanya metode yang dapat </w:t>
-      </w:r>
+        <w:t xml:space="preserve">Dalam </w:t>
+      </w:r>
+      <w:r>
+        <w:rPr>
+          <w:i/>
+          <w:iCs/>
+        </w:rPr>
+        <w:t>Object Detection</w:t>
+      </w:r>
+      <w:r>
+        <w:t>, YoloV5 hanya menentukan keberadaan ayam di posisi tertentu pada gambar. YoloV5 belum bisa menetukan apakah ayam tersebut hidup atau mati. Hal ini disebabkan karena penampilan ayam yang baru mati tidak jauh dari penampilan ayam yang masih hidup.</w:t>
+      </w:r>
+      <w:r>
+        <w:t xml:space="preserve"> Untuk itu </w:t>
+      </w:r>
+      <w:r>
+        <w:t>akan diperlukan suatu</w:t>
+      </w:r>
+      <w:r>
+        <w:t xml:space="preserve"> metode yang dapat membedakan bangkai ayam dengan ayam hidup menggunakan sifat selain dari penampilannya.</w:t>
+      </w:r>
+    </w:p>
+    <w:p>
+      <w:pPr>
+        <w:pStyle w:val="Paragraph"/>
+      </w:pPr>
       <w:r>
         <w:lastRenderedPageBreak/>
-        <w:t>membedakan bangkai ayam dengan ayam hidup menggunakan sifat selain dari penampilannya.</w:t>
-      </w:r>
-    </w:p>
-    <w:p>
-      <w:pPr>
-        <w:pStyle w:val="Paragraph"/>
-      </w:pPr>
-      <w:r>
-        <w:t xml:space="preserve">Salah satu sifat yang dapat membedakan ayam hidup dengan ayam mati adalah kecepatan dan perubahan kecepatannya. </w:t>
+        <w:t xml:space="preserve">Salah satu sifat yang dapat membedakan ayam hidup dengan ayam mati adalah </w:t>
+      </w:r>
+      <w:r>
+        <w:t>pergerakannya</w:t>
+      </w:r>
+      <w:r>
+        <w:t xml:space="preserve">. </w:t>
       </w:r>
       <w:r>
         <w:t>Ayam</w:t>
@@ -9184,7 +9203,19 @@
         <w:t xml:space="preserve"> yang</w:t>
       </w:r>
       <w:r>
-        <w:t xml:space="preserve"> hidup walaupun banyak tidak bergerak, akan sewaktu-waktu bergerak jika ter</w:t>
+        <w:t xml:space="preserve"> hidup walaupun tidak</w:t>
+      </w:r>
+      <w:r>
+        <w:t xml:space="preserve"> banyak</w:t>
+      </w:r>
+      <w:r>
+        <w:t xml:space="preserve"> bergerak</w:t>
+      </w:r>
+      <w:r>
+        <w:t xml:space="preserve"> dalam lingkungan kandang</w:t>
+      </w:r>
+      <w:r>
+        <w:t>, akan sewaktu-waktu bergerak jika ter</w:t>
       </w:r>
       <w:r>
         <w:t>ganggu</w:t>

</xml_diff>

<commit_message>
Added data insertion image
</commit_message>
<xml_diff>
--- a/Documents/Makalah Skripsi G64170074.docx
+++ b/Documents/Makalah Skripsi G64170074.docx
@@ -74,7 +74,7 @@
                     </pic:cNvPicPr>
                   </pic:nvPicPr>
                   <pic:blipFill>
-                    <a:blip r:embed="rId8" cstate="print">
+                    <a:blip cstate="print">
                       <a:extLst>
                         <a:ext uri="{28A0092B-C50C-407E-A947-70E740481C1C}">
                           <a14:useLocalDpi xmlns:a14="http://schemas.microsoft.com/office/drawing/2010/main" val="0"/>
@@ -225,9 +225,9 @@
     <w:p>
       <w:pPr>
         <w:sectPr>
-          <w:headerReference w:type="even" r:id="rId9"/>
-          <w:headerReference w:type="default" r:id="rId10"/>
-          <w:footerReference w:type="default" r:id="rId11"/>
+          <w:headerReference w:type="even" r:id="rId8"/>
+          <w:headerReference w:type="default" r:id="rId9"/>
+          <w:footerReference w:type="default" r:id="rId10"/>
           <w:pgSz w:w="11906" w:h="16838"/>
           <w:pgMar w:top="1701" w:right="1701" w:bottom="1701" w:left="2268" w:header="709" w:footer="709" w:gutter="0"/>
           <w:pgNumType w:start="1"/>
@@ -455,7 +455,7 @@
       <w:pPr>
         <w:pStyle w:val="Heading1"/>
         <w:sectPr>
-          <w:headerReference w:type="default" r:id="rId12"/>
+          <w:headerReference w:type="default" r:id="rId11"/>
           <w:type w:val="continuous"/>
           <w:pgSz w:w="11906" w:h="16838"/>
           <w:pgMar w:top="1701" w:right="1701" w:bottom="1701" w:left="2268" w:header="709" w:footer="709" w:gutter="0"/>
@@ -2848,8 +2848,8 @@
           <w:lang w:val="en-US"/>
         </w:rPr>
         <w:sectPr>
-          <w:headerReference w:type="default" r:id="rId13"/>
-          <w:headerReference w:type="first" r:id="rId14"/>
+          <w:headerReference w:type="default" r:id="rId12"/>
+          <w:headerReference w:type="first" r:id="rId13"/>
           <w:pgSz w:w="11906" w:h="16838"/>
           <w:pgMar w:top="1701" w:right="1701" w:bottom="1701" w:left="2268" w:header="709" w:footer="709" w:gutter="0"/>
           <w:pgNumType w:fmt="lowerRoman" w:start="1"/>
@@ -10733,7 +10733,7 @@
                     <pic:cNvPicPr preferRelativeResize="0"/>
                   </pic:nvPicPr>
                   <pic:blipFill>
-                    <a:blip r:embed="rId15"/>
+                    <a:blip r:embed="rId14"/>
                     <a:srcRect/>
                     <a:stretch>
                       <a:fillRect/>
@@ -10976,7 +10976,7 @@
                     <pic:cNvPicPr preferRelativeResize="0"/>
                   </pic:nvPicPr>
                   <pic:blipFill>
-                    <a:blip r:embed="rId16"/>
+                    <a:blip r:embed="rId15"/>
                     <a:srcRect/>
                     <a:stretch>
                       <a:fillRect/>
@@ -11114,7 +11114,7 @@
                     <pic:cNvPicPr preferRelativeResize="0"/>
                   </pic:nvPicPr>
                   <pic:blipFill>
-                    <a:blip r:embed="rId17"/>
+                    <a:blip r:embed="rId16"/>
                     <a:srcRect/>
                     <a:stretch>
                       <a:fillRect/>
@@ -11281,7 +11281,7 @@
                     <pic:cNvPicPr preferRelativeResize="0"/>
                   </pic:nvPicPr>
                   <pic:blipFill>
-                    <a:blip r:embed="rId18"/>
+                    <a:blip r:embed="rId17"/>
                     <a:srcRect/>
                     <a:stretch>
                       <a:fillRect/>
@@ -11550,6 +11550,105 @@
         <w:ind w:firstLine="567"/>
         <w:jc w:val="both"/>
       </w:pPr>
+    </w:p>
+    <w:p>
+      <w:pPr>
+        <w:keepNext/>
+        <w:ind w:firstLine="567"/>
+        <w:jc w:val="center"/>
+      </w:pPr>
+      <w:r>
+        <w:rPr>
+          <w:noProof/>
+        </w:rPr>
+        <w:drawing>
+          <wp:inline distT="0" distB="0" distL="0" distR="0" wp14:anchorId="2AEEC122" wp14:editId="24740B39">
+            <wp:extent cx="1581371" cy="1914792"/>
+            <wp:effectExtent l="0" t="0" r="0" b="0"/>
+            <wp:docPr id="9" name="Picture 9" descr="A picture containing text, font, screenshot, typography&#10;&#10;Description automatically generated"/>
+            <wp:cNvGraphicFramePr>
+              <a:graphicFrameLocks xmlns:a="http://schemas.openxmlformats.org/drawingml/2006/main" noChangeAspect="1"/>
+            </wp:cNvGraphicFramePr>
+            <a:graphic xmlns:a="http://schemas.openxmlformats.org/drawingml/2006/main">
+              <a:graphicData uri="http://schemas.openxmlformats.org/drawingml/2006/picture">
+                <pic:pic xmlns:pic="http://schemas.openxmlformats.org/drawingml/2006/picture">
+                  <pic:nvPicPr>
+                    <pic:cNvPr id="9" name="Picture 9" descr="A picture containing text, font, screenshot, typography&#10;&#10;Description automatically generated"/>
+                    <pic:cNvPicPr/>
+                  </pic:nvPicPr>
+                  <pic:blipFill>
+                    <a:blip r:embed="rId18">
+                      <a:extLst>
+                        <a:ext uri="{28A0092B-C50C-407E-A947-70E740481C1C}">
+                          <a14:useLocalDpi xmlns:a14="http://schemas.microsoft.com/office/drawing/2010/main" val="0"/>
+                        </a:ext>
+                      </a:extLst>
+                    </a:blip>
+                    <a:stretch>
+                      <a:fillRect/>
+                    </a:stretch>
+                  </pic:blipFill>
+                  <pic:spPr>
+                    <a:xfrm>
+                      <a:off x="0" y="0"/>
+                      <a:ext cx="1581371" cy="1914792"/>
+                    </a:xfrm>
+                    <a:prstGeom prst="rect">
+                      <a:avLst/>
+                    </a:prstGeom>
+                  </pic:spPr>
+                </pic:pic>
+              </a:graphicData>
+            </a:graphic>
+          </wp:inline>
+        </w:drawing>
+      </w:r>
+    </w:p>
+    <w:p>
+      <w:pPr>
+        <w:pStyle w:val="Caption"/>
+        <w:jc w:val="center"/>
+      </w:pPr>
+      <w:r>
+        <w:t xml:space="preserve">Gambar 3 </w:t>
+      </w:r>
+      <w:r>
+        <w:fldChar w:fldCharType="begin"/>
+      </w:r>
+      <w:r>
+        <w:instrText xml:space="preserve"> SEQ Gambar_3 \* ARABIC </w:instrText>
+      </w:r>
+      <w:r>
+        <w:fldChar w:fldCharType="separate"/>
+      </w:r>
+      <w:r>
+        <w:rPr>
+          <w:noProof/>
+        </w:rPr>
+        <w:t>1</w:t>
+      </w:r>
+      <w:r>
+        <w:fldChar w:fldCharType="end"/>
+      </w:r>
+      <w:r>
+        <w:t xml:space="preserve"> Hasil </w:t>
+      </w:r>
+      <w:r>
+        <w:rPr>
+          <w:i/>
+          <w:iCs w:val="0"/>
+        </w:rPr>
+        <w:t>tracking</w:t>
+      </w:r>
+      <w:r>
+        <w:t xml:space="preserve"> setelah dilakukan penyisipan.</w:t>
+      </w:r>
+    </w:p>
+    <w:p>
+      <w:pPr>
+        <w:ind w:firstLine="567"/>
+        <w:jc w:val="both"/>
+      </w:pPr>
       <w:r>
         <w:t xml:space="preserve">Selain itu juga diciptakan data yang menirukan data </w:t>
       </w:r>
@@ -11750,6 +11849,7 @@
       <w:bookmarkStart w:id="60" w:name="_Toc136247720"/>
       <w:bookmarkEnd w:id="59"/>
       <w:r>
+        <w:lastRenderedPageBreak/>
         <w:t>3.7 Tuning Hyperparameter</w:t>
       </w:r>
       <w:bookmarkEnd w:id="60"/>
@@ -11807,7 +11907,6 @@
         <w:rPr>
           <w:lang w:val="en-US"/>
         </w:rPr>
-        <w:lastRenderedPageBreak/>
         <w:br w:type="page"/>
       </w:r>
     </w:p>

</xml_diff>